<commit_message>
C# OOP - Exercises
</commit_message>
<xml_diff>
--- a/C#/C# Advanced/C# OOP - June 2019/06.SOLID/Exercise/06. CSharp-OOP-SOLID-Exercise.docx
+++ b/C#/C# Advanced/C# OOP - June 2019/06.SOLID/Exercise/06. CSharp-OOP-SOLID-Exercise.docx
@@ -59,8 +59,6 @@
         </w:rPr>
         <w:t>.</w:t>
       </w:r>
-      <w:bookmarkStart w:id="0" w:name="_GoBack"/>
-      <w:bookmarkEnd w:id="0"/>
     </w:p>
     <w:p>
       <w:pPr>
@@ -165,10 +163,10 @@
                 <w:highlight w:val="white"/>
               </w:rPr>
             </w:pPr>
-            <w:bookmarkStart w:id="1" w:name="OLE_LINK1"/>
-            <w:bookmarkStart w:id="2" w:name="OLE_LINK2"/>
-            <w:bookmarkStart w:id="3" w:name="OLE_LINK11"/>
-            <w:bookmarkStart w:id="4" w:name="OLE_LINK19"/>
+            <w:bookmarkStart w:id="0" w:name="OLE_LINK1"/>
+            <w:bookmarkStart w:id="1" w:name="OLE_LINK2"/>
+            <w:bookmarkStart w:id="2" w:name="OLE_LINK11"/>
+            <w:bookmarkStart w:id="3" w:name="OLE_LINK19"/>
             <w:r>
               <w:rPr>
                 <w:rFonts w:ascii="Consolas" w:hAnsi="Consolas" w:cs="Consolas"/>
@@ -591,10 +589,10 @@
               </w:rPr>
               <w:t>);</w:t>
             </w:r>
+            <w:bookmarkEnd w:id="0"/>
             <w:bookmarkEnd w:id="1"/>
             <w:bookmarkEnd w:id="2"/>
             <w:bookmarkEnd w:id="3"/>
-            <w:bookmarkEnd w:id="4"/>
           </w:p>
         </w:tc>
         <w:tc>
@@ -728,10 +726,10 @@
         </w:rPr>
         <w:t xml:space="preserve"> displays logs in the format </w:t>
       </w:r>
-      <w:bookmarkStart w:id="5" w:name="OLE_LINK17"/>
-      <w:bookmarkStart w:id="6" w:name="OLE_LINK18"/>
-      <w:bookmarkStart w:id="7" w:name="OLE_LINK3"/>
-      <w:bookmarkStart w:id="8" w:name="OLE_LINK4"/>
+      <w:bookmarkStart w:id="4" w:name="OLE_LINK17"/>
+      <w:bookmarkStart w:id="5" w:name="OLE_LINK18"/>
+      <w:bookmarkStart w:id="6" w:name="OLE_LINK3"/>
+      <w:bookmarkStart w:id="7" w:name="OLE_LINK4"/>
       <w:r>
         <w:rPr>
           <w:noProof/>
@@ -745,22 +743,22 @@
         </w:rPr>
         <w:t>&lt;date-time&gt; - &lt;report level&gt; - &lt;message&gt;</w:t>
       </w:r>
+      <w:bookmarkEnd w:id="4"/>
       <w:bookmarkEnd w:id="5"/>
+      <w:r>
+        <w:rPr>
+          <w:noProof/>
+        </w:rPr>
+        <w:t>"</w:t>
+      </w:r>
+      <w:r>
+        <w:rPr>
+          <w:noProof/>
+        </w:rPr>
+        <w:t>)</w:t>
+      </w:r>
       <w:bookmarkEnd w:id="6"/>
-      <w:r>
-        <w:rPr>
-          <w:noProof/>
-        </w:rPr>
-        <w:t>"</w:t>
-      </w:r>
-      <w:r>
-        <w:rPr>
-          <w:noProof/>
-        </w:rPr>
-        <w:t>)</w:t>
-      </w:r>
       <w:bookmarkEnd w:id="7"/>
-      <w:bookmarkEnd w:id="8"/>
     </w:p>
     <w:p>
       <w:pPr>
@@ -1236,8 +1234,8 @@
         </w:rPr>
         <w:t xml:space="preserve"> using a method </w:t>
       </w:r>
-      <w:bookmarkStart w:id="9" w:name="OLE_LINK20"/>
-      <w:bookmarkStart w:id="10" w:name="OLE_LINK21"/>
+      <w:bookmarkStart w:id="8" w:name="OLE_LINK20"/>
+      <w:bookmarkStart w:id="9" w:name="OLE_LINK21"/>
       <w:r>
         <w:rPr>
           <w:b/>
@@ -1251,8 +1249,8 @@
         </w:rPr>
         <w:t xml:space="preserve">. </w:t>
       </w:r>
+      <w:bookmarkEnd w:id="8"/>
       <w:bookmarkEnd w:id="9"/>
-      <w:bookmarkEnd w:id="10"/>
       <w:r>
         <w:rPr>
           <w:noProof/>
@@ -1463,11 +1461,11 @@
                 <w:highlight w:val="white"/>
               </w:rPr>
             </w:pPr>
-            <w:bookmarkStart w:id="11" w:name="OLE_LINK5"/>
-            <w:bookmarkStart w:id="12" w:name="OLE_LINK6"/>
-            <w:bookmarkStart w:id="13" w:name="OLE_LINK12"/>
-            <w:bookmarkStart w:id="14" w:name="OLE_LINK22"/>
-            <w:bookmarkStart w:id="15" w:name="OLE_LINK23"/>
+            <w:bookmarkStart w:id="10" w:name="OLE_LINK5"/>
+            <w:bookmarkStart w:id="11" w:name="OLE_LINK6"/>
+            <w:bookmarkStart w:id="12" w:name="OLE_LINK12"/>
+            <w:bookmarkStart w:id="13" w:name="OLE_LINK22"/>
+            <w:bookmarkStart w:id="14" w:name="OLE_LINK23"/>
             <w:r>
               <w:rPr>
                 <w:rFonts w:ascii="Consolas" w:hAnsi="Consolas" w:cs="Consolas"/>
@@ -2066,11 +2064,11 @@
               </w:rPr>
               <w:t>);</w:t>
             </w:r>
+            <w:bookmarkEnd w:id="10"/>
             <w:bookmarkEnd w:id="11"/>
             <w:bookmarkEnd w:id="12"/>
             <w:bookmarkEnd w:id="13"/>
             <w:bookmarkEnd w:id="14"/>
-            <w:bookmarkEnd w:id="15"/>
           </w:p>
         </w:tc>
       </w:tr>
@@ -2268,10 +2266,10 @@
                 <w:highlight w:val="white"/>
               </w:rPr>
             </w:pPr>
-            <w:bookmarkStart w:id="16" w:name="OLE_LINK7"/>
-            <w:bookmarkStart w:id="17" w:name="OLE_LINK8"/>
-            <w:bookmarkStart w:id="18" w:name="OLE_LINK13"/>
-            <w:bookmarkStart w:id="19" w:name="OLE_LINK24"/>
+            <w:bookmarkStart w:id="15" w:name="OLE_LINK7"/>
+            <w:bookmarkStart w:id="16" w:name="OLE_LINK8"/>
+            <w:bookmarkStart w:id="17" w:name="OLE_LINK13"/>
+            <w:bookmarkStart w:id="18" w:name="OLE_LINK24"/>
             <w:r>
               <w:rPr>
                 <w:rFonts w:ascii="Consolas" w:hAnsi="Consolas" w:cs="Consolas"/>
@@ -2649,10 +2647,10 @@
               </w:rPr>
               <w:t>);</w:t>
             </w:r>
+            <w:bookmarkEnd w:id="15"/>
             <w:bookmarkEnd w:id="16"/>
             <w:bookmarkEnd w:id="17"/>
             <w:bookmarkEnd w:id="18"/>
-            <w:bookmarkEnd w:id="19"/>
           </w:p>
         </w:tc>
       </w:tr>
@@ -2846,14 +2844,14 @@
         </w:rPr>
         <w:t xml:space="preserve">). The report level is in the order </w:t>
       </w:r>
-      <w:bookmarkStart w:id="20" w:name="OLE_LINK15"/>
+      <w:bookmarkStart w:id="19" w:name="OLE_LINK15"/>
       <w:r>
         <w:rPr>
           <w:noProof/>
         </w:rPr>
         <w:t>Info &gt; Warning &gt; Error &gt; Critical &gt; Fatal.</w:t>
       </w:r>
-      <w:bookmarkEnd w:id="20"/>
+      <w:bookmarkEnd w:id="19"/>
     </w:p>
     <w:p>
       <w:pPr>
@@ -2926,12 +2924,12 @@
                 <w:highlight w:val="white"/>
               </w:rPr>
             </w:pPr>
-            <w:bookmarkStart w:id="21" w:name="OLE_LINK9"/>
-            <w:bookmarkStart w:id="22" w:name="OLE_LINK10"/>
-            <w:bookmarkStart w:id="23" w:name="OLE_LINK14"/>
-            <w:bookmarkStart w:id="24" w:name="OLE_LINK16"/>
-            <w:bookmarkStart w:id="25" w:name="OLE_LINK25"/>
-            <w:bookmarkStart w:id="26" w:name="OLE_LINK26"/>
+            <w:bookmarkStart w:id="20" w:name="OLE_LINK9"/>
+            <w:bookmarkStart w:id="21" w:name="OLE_LINK10"/>
+            <w:bookmarkStart w:id="22" w:name="OLE_LINK14"/>
+            <w:bookmarkStart w:id="23" w:name="OLE_LINK16"/>
+            <w:bookmarkStart w:id="24" w:name="OLE_LINK25"/>
+            <w:bookmarkStart w:id="25" w:name="OLE_LINK26"/>
             <w:r>
               <w:rPr>
                 <w:rFonts w:ascii="Consolas" w:hAnsi="Consolas" w:cs="Consolas"/>
@@ -3782,7 +3780,31 @@
                 <w:szCs w:val="19"/>
                 <w:highlight w:val="white"/>
               </w:rPr>
-              <w:t>logger.Fatal(</w:t>
+              <w:t>logger.</w:t>
+            </w:r>
+            <w:bookmarkStart w:id="26" w:name="_GoBack"/>
+            <w:r>
+              <w:rPr>
+                <w:rFonts w:ascii="Consolas" w:hAnsi="Consolas" w:cs="Consolas"/>
+                <w:noProof/>
+                <w:color w:val="000000"/>
+                <w:sz w:val="19"/>
+                <w:szCs w:val="19"/>
+                <w:highlight w:val="white"/>
+              </w:rPr>
+              <w:t>Fatal</w:t>
+            </w:r>
+            <w:bookmarkEnd w:id="26"/>
+            <w:r>
+              <w:rPr>
+                <w:rFonts w:ascii="Consolas" w:hAnsi="Consolas" w:cs="Consolas"/>
+                <w:noProof/>
+                <w:color w:val="000000"/>
+                <w:sz w:val="19"/>
+                <w:szCs w:val="19"/>
+                <w:highlight w:val="white"/>
+              </w:rPr>
+              <w:t>(</w:t>
             </w:r>
             <w:r>
               <w:rPr>
@@ -3882,12 +3904,12 @@
               </w:rPr>
               <w:t>);</w:t>
             </w:r>
+            <w:bookmarkEnd w:id="20"/>
             <w:bookmarkEnd w:id="21"/>
             <w:bookmarkEnd w:id="22"/>
             <w:bookmarkEnd w:id="23"/>
             <w:bookmarkEnd w:id="24"/>
             <w:bookmarkEnd w:id="25"/>
-            <w:bookmarkEnd w:id="26"/>
           </w:p>
         </w:tc>
       </w:tr>
@@ -4361,6 +4383,12 @@
           <w:b/>
         </w:rPr>
         <w:t>&lt;log&gt;</w:t>
+      </w:r>
+      <w:r>
+        <w:rPr>
+          <w:b/>
+        </w:rPr>
+        <w:tab/>
       </w:r>
     </w:p>
     <w:p>
@@ -5043,7 +5071,7 @@
         </mc:Choice>
         <mc:Fallback>
           <w:pict>
-            <v:line w14:anchorId="223647A5" id="Straight Connector 19" o:spid="_x0000_s1026" style="position:absolute;flip:y;z-index:251660288;visibility:visible;mso-wrap-style:square;mso-width-percent:0;mso-height-percent:0;mso-wrap-distance-left:9pt;mso-wrap-distance-top:0;mso-wrap-distance-right:9pt;mso-wrap-distance-bottom:0;mso-position-horizontal:absolute;mso-position-horizontal-relative:text;mso-position-vertical:absolute;mso-position-vertical-relative:text;mso-width-percent:0;mso-height-percent:0;mso-width-relative:page;mso-height-relative:page" from="-.1pt,5.2pt" to="520.7pt,5.2pt" o:gfxdata="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" strokecolor="#f37123" strokeweight="1pt">
+            <v:line w14:anchorId="643D7BDB" id="Straight Connector 19" o:spid="_x0000_s1026" style="position:absolute;flip:y;z-index:251660288;visibility:visible;mso-wrap-style:square;mso-width-percent:0;mso-height-percent:0;mso-wrap-distance-left:9pt;mso-wrap-distance-top:0;mso-wrap-distance-right:9pt;mso-wrap-distance-bottom:0;mso-position-horizontal:absolute;mso-position-horizontal-relative:text;mso-position-vertical:absolute;mso-position-vertical-relative:text;mso-width-percent:0;mso-height-percent:0;mso-width-relative:page;mso-height-relative:page" from="-.1pt,5.2pt" to="520.7pt,5.2pt" o:gfxdata="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" strokecolor="#f37123" strokeweight="1pt">
               <v:stroke endcap="round"/>
             </v:line>
           </w:pict>
@@ -5787,7 +5815,7 @@
                           <wp:extent cx="201930" cy="201930"/>
                           <wp:effectExtent l="0" t="0" r="7620" b="7620"/>
                           <wp:docPr id="12" name="Picture 12">
-                            <a:hlinkClick xmlns:a="http://schemas.openxmlformats.org/drawingml/2006/main" r:id="rId22"/>
+                            <a:hlinkClick xmlns:a="http://schemas.openxmlformats.org/drawingml/2006/main" r:id="rId1"/>
                           </wp:docPr>
                           <wp:cNvGraphicFramePr>
                             <a:graphicFrameLocks xmlns:a="http://schemas.openxmlformats.org/drawingml/2006/main" noChangeAspect="1"/>
@@ -5797,7 +5825,7 @@
                               <pic:pic xmlns:pic="http://schemas.openxmlformats.org/drawingml/2006/picture">
                                 <pic:nvPicPr>
                                   <pic:cNvPr id="0" name="Picture 19">
-                                    <a:hlinkClick r:id="rId22"/>
+                                    <a:hlinkClick r:id="rId1"/>
                                   </pic:cNvPr>
                                   <pic:cNvPicPr>
                                     <a:picLocks noChangeAspect="1" noChangeArrowheads="1"/>
@@ -6526,7 +6554,7 @@
                               <w:sz w:val="18"/>
                               <w:szCs w:val="18"/>
                             </w:rPr>
-                            <w:t>1</w:t>
+                            <w:t>3</w:t>
                           </w:r>
                           <w:r>
                             <w:rPr>
@@ -6647,7 +6675,7 @@
                         <w:sz w:val="18"/>
                         <w:szCs w:val="18"/>
                       </w:rPr>
-                      <w:t>1</w:t>
+                      <w:t>3</w:t>
                     </w:r>
                     <w:r>
                       <w:rPr>
@@ -8542,7 +8570,7 @@
 </file>
 
 <file path=customXml/itemProps1.xml><?xml version="1.0" encoding="utf-8"?>
-<ds:datastoreItem xmlns:ds="http://schemas.openxmlformats.org/officeDocument/2006/customXml" ds:itemID="{29782F71-F960-42D9-9E47-AA0D401645B4}">
+<ds:datastoreItem xmlns:ds="http://schemas.openxmlformats.org/officeDocument/2006/customXml" ds:itemID="{C02725DD-D136-42D7-A279-60C5CB455CC4}">
   <ds:schemaRefs>
     <ds:schemaRef ds:uri="http://schemas.openxmlformats.org/officeDocument/2006/bibliography"/>
   </ds:schemaRefs>

</xml_diff>